<commit_message>
new file:   "1\343\200\201\345\237\272\346\234\254\350\257\255\346\263\225/C\345\217\202\346\225\260/arg.c" 	new file:   "1\343\200\201\345\237\272\346\234\254\350\257\255\346\263\225/C\345\217\202\346\225\260/\345\255\246\344\271\240\345\211\215\347\234\213\347\234\213.docx" 	deleted:    "1\343\200\201\345\237\272\346\234\254\350\257\255\346\263\225/C\346\225\264\344\270\252\346\236\204\351\200\240/~$\345\255\246\344\271\240\345\211\215\347\234\213\347\234\213.docx" 	modified:   "1\343\200\201\345\237\272\346\234\254\350\257\255\346\263\225/C\346\225\264\344\270\252\346\236\204\351\200\240/\345\255\246\344\271\240\345\211\215\347\234\213\347\234\213.docx"
</commit_message>
<xml_diff>
--- a/1、基本语法/C整个构造/学习前看看.docx
+++ b/1、基本语法/C整个构造/学习前看看.docx
@@ -121,6 +121,12 @@
           <w:rFonts w:hint="eastAsia"/>
         </w:rPr>
         <w:t>越来越多的时候，你需要有一个规范去管理你的程序，前期的工作显得尤其重要。</w:t>
+      </w:r>
+      <w:r>
+        <w:rPr>
+          <w:rFonts w:hint="eastAsia"/>
+        </w:rPr>
+        <w:t xml:space="preserve"> </w:t>
       </w:r>
     </w:p>
     <w:p>

</xml_diff>